<commit_message>
feat(develop-local): optimizacion de codigo
</commit_message>
<xml_diff>
--- a/static/templates_base_financiera/5 PRUEBAS SUSTANTIVAS/2 CUENTAS POR COBRAR/5 CIRCULARIZACION DE CLIENTE.docx
+++ b/static/templates_base_financiera/5 PRUEBAS SUSTANTIVAS/2 CUENTAS POR COBRAR/5 CIRCULARIZACION DE CLIENTE.docx
@@ -270,21 +270,7 @@
         <w:rPr>
           <w:rFonts w:ascii="Arial" w:hAnsi="Arial" w:cs="Arial"/>
         </w:rPr>
-        <w:t xml:space="preserve">Del 01 de </w:t>
-      </w:r>
-      <w:proofErr w:type="gramStart"/>
-      <w:r>
-        <w:rPr>
-          <w:rFonts w:ascii="Arial" w:hAnsi="Arial" w:cs="Arial"/>
-        </w:rPr>
-        <w:t>Enero</w:t>
-      </w:r>
-      <w:proofErr w:type="gramEnd"/>
-      <w:r>
-        <w:rPr>
-          <w:rFonts w:ascii="Arial" w:hAnsi="Arial" w:cs="Arial"/>
-        </w:rPr>
-        <w:t xml:space="preserve"> al 31 de Diciembre de 2024</w:t>
+        <w:t>Del 01 de Enero al 31 de Diciembre de 2024</w:t>
       </w:r>
     </w:p>
     <w:p>
@@ -1318,7 +1304,6 @@
           <w:rFonts w:ascii="Arial" w:hAnsi="Arial" w:cs="Arial"/>
         </w:rPr>
       </w:pPr>
-      <w:proofErr w:type="gramStart"/>
       <w:r>
         <w:rPr>
           <w:rFonts w:ascii="Arial" w:hAnsi="Arial" w:cs="Arial"/>
@@ -1329,42 +1314,27 @@
         <w:rPr>
           <w:rFonts w:ascii="Arial" w:hAnsi="Arial" w:cs="Arial"/>
         </w:rPr>
-        <w:t>:_</w:t>
-      </w:r>
-      <w:proofErr w:type="gramEnd"/>
-      <w:r>
-        <w:rPr>
-          <w:rFonts w:ascii="Arial" w:hAnsi="Arial" w:cs="Arial"/>
-        </w:rPr>
-        <w:t xml:space="preserve">______________________________ </w:t>
-      </w:r>
-    </w:p>
-    <w:p>
-      <w:pPr>
-        <w:rPr>
-          <w:rFonts w:ascii="Arial" w:hAnsi="Arial" w:cs="Arial"/>
-        </w:rPr>
-      </w:pPr>
-    </w:p>
-    <w:p>
-      <w:pPr>
-        <w:rPr>
-          <w:rFonts w:ascii="Arial" w:hAnsi="Arial" w:cs="Arial"/>
-        </w:rPr>
-      </w:pPr>
-      <w:proofErr w:type="gramStart"/>
-      <w:r>
-        <w:rPr>
-          <w:rFonts w:ascii="Arial" w:hAnsi="Arial" w:cs="Arial"/>
-        </w:rPr>
-        <w:t>Fecha:_</w:t>
-      </w:r>
-      <w:proofErr w:type="gramEnd"/>
-      <w:r>
-        <w:rPr>
-          <w:rFonts w:ascii="Arial" w:hAnsi="Arial" w:cs="Arial"/>
-        </w:rPr>
-        <w:t>________________________________</w:t>
+        <w:t xml:space="preserve">:_______________________________ </w:t>
+      </w:r>
+    </w:p>
+    <w:p>
+      <w:pPr>
+        <w:rPr>
+          <w:rFonts w:ascii="Arial" w:hAnsi="Arial" w:cs="Arial"/>
+        </w:rPr>
+      </w:pPr>
+    </w:p>
+    <w:p>
+      <w:pPr>
+        <w:rPr>
+          <w:rFonts w:ascii="Arial" w:hAnsi="Arial" w:cs="Arial"/>
+        </w:rPr>
+      </w:pPr>
+      <w:r>
+        <w:rPr>
+          <w:rFonts w:ascii="Arial" w:hAnsi="Arial" w:cs="Arial"/>
+        </w:rPr>
+        <w:t>Fecha:_________________________________</w:t>
       </w:r>
     </w:p>
     <w:p>
@@ -1692,21 +1662,7 @@
         <w:rPr>
           <w:rFonts w:ascii="Arial" w:hAnsi="Arial" w:cs="Arial"/>
         </w:rPr>
-        <w:t xml:space="preserve">Del 01 de </w:t>
-      </w:r>
-      <w:proofErr w:type="gramStart"/>
-      <w:r>
-        <w:rPr>
-          <w:rFonts w:ascii="Arial" w:hAnsi="Arial" w:cs="Arial"/>
-        </w:rPr>
-        <w:t>Enero</w:t>
-      </w:r>
-      <w:proofErr w:type="gramEnd"/>
-      <w:r>
-        <w:rPr>
-          <w:rFonts w:ascii="Arial" w:hAnsi="Arial" w:cs="Arial"/>
-        </w:rPr>
-        <w:t xml:space="preserve"> al 31 de Diciembre de 2024</w:t>
+        <w:t>Del 01 de Enero al 31 de Diciembre de 2024</w:t>
       </w:r>
     </w:p>
     <w:p>
@@ -1845,21 +1801,7 @@
         <w:rPr>
           <w:rFonts w:ascii="Arial" w:hAnsi="Arial" w:cs="Arial"/>
         </w:rPr>
-        <w:t>8 Calle 3-</w:t>
-      </w:r>
-      <w:proofErr w:type="gramStart"/>
-      <w:r>
-        <w:rPr>
-          <w:rFonts w:ascii="Arial" w:hAnsi="Arial" w:cs="Arial"/>
-        </w:rPr>
-        <w:t>50  Zona</w:t>
-      </w:r>
-      <w:proofErr w:type="gramEnd"/>
-      <w:r>
-        <w:rPr>
-          <w:rFonts w:ascii="Arial" w:hAnsi="Arial" w:cs="Arial"/>
-        </w:rPr>
-        <w:t xml:space="preserve"> 1</w:t>
+        <w:t>8 Calle 3-50  Zona 1</w:t>
       </w:r>
     </w:p>
     <w:p>
@@ -1948,21 +1890,7 @@
         <w:rPr>
           <w:rFonts w:ascii="Arial" w:hAnsi="Arial" w:cs="Arial"/>
         </w:rPr>
-        <w:t xml:space="preserve">eros al 31 de </w:t>
-      </w:r>
-      <w:proofErr w:type="gramStart"/>
-      <w:r>
-        <w:rPr>
-          <w:rFonts w:ascii="Arial" w:hAnsi="Arial" w:cs="Arial"/>
-        </w:rPr>
-        <w:t>Diciembre</w:t>
-      </w:r>
-      <w:proofErr w:type="gramEnd"/>
-      <w:r>
-        <w:rPr>
-          <w:rFonts w:ascii="Arial" w:hAnsi="Arial" w:cs="Arial"/>
-        </w:rPr>
-        <w:t xml:space="preserve"> de 202X.</w:t>
+        <w:t>eros al 31 de Diciembre de 202X.</w:t>
       </w:r>
     </w:p>
     <w:p>
@@ -2895,7 +2823,7 @@
         <w:rPr>
           <w:rFonts w:ascii="Arial" w:hAnsi="Arial" w:cs="Arial"/>
         </w:rPr>
-        <w:t>ENTIDAD</w:t>
+        <w:t>Entidad XXXXXXX</w:t>
       </w:r>
     </w:p>
     <w:p>
@@ -2909,7 +2837,7 @@
         <w:rPr>
           <w:rFonts w:ascii="Arial" w:hAnsi="Arial" w:cs="Arial"/>
         </w:rPr>
-        <w:t>AUDITORIA DE ESTADOS FINANCIEROS</w:t>
+        <w:t>Auditoria de Estados Financieros</w:t>
       </w:r>
     </w:p>
     <w:p>
@@ -2923,13 +2851,7 @@
         <w:rPr>
           <w:rFonts w:ascii="Arial" w:hAnsi="Arial" w:cs="Arial"/>
         </w:rPr>
-        <w:t xml:space="preserve">DEL 01 DE </w:t>
-      </w:r>
-      <w:r>
-        <w:rPr>
-          <w:rFonts w:ascii="Arial" w:hAnsi="Arial" w:cs="Arial"/>
-        </w:rPr>
-        <w:t>ENERO AL 31 DE DICIEMBRE DE 2024</w:t>
+        <w:t>Del 01 de Enero al 31 de Diciembre de 2024</w:t>
       </w:r>
     </w:p>
     <w:p>
@@ -3090,21 +3012,7 @@
         <w:rPr>
           <w:rFonts w:ascii="Arial" w:hAnsi="Arial" w:cs="Arial"/>
         </w:rPr>
-        <w:t>3 Calle 1-</w:t>
-      </w:r>
-      <w:proofErr w:type="gramStart"/>
-      <w:r>
-        <w:rPr>
-          <w:rFonts w:ascii="Arial" w:hAnsi="Arial" w:cs="Arial"/>
-        </w:rPr>
-        <w:t>50  Zona</w:t>
-      </w:r>
-      <w:proofErr w:type="gramEnd"/>
-      <w:r>
-        <w:rPr>
-          <w:rFonts w:ascii="Arial" w:hAnsi="Arial" w:cs="Arial"/>
-        </w:rPr>
-        <w:t xml:space="preserve"> 4</w:t>
+        <w:t>3 Calle 1-50  Zona 4</w:t>
       </w:r>
     </w:p>
     <w:p>
@@ -3181,21 +3089,7 @@
         <w:rPr>
           <w:rFonts w:ascii="Arial" w:hAnsi="Arial" w:cs="Arial"/>
         </w:rPr>
-        <w:t xml:space="preserve">están practicando la revisión de nuestros estados financieros al 31 de </w:t>
-      </w:r>
-      <w:proofErr w:type="gramStart"/>
-      <w:r>
-        <w:rPr>
-          <w:rFonts w:ascii="Arial" w:hAnsi="Arial" w:cs="Arial"/>
-        </w:rPr>
-        <w:t>Diciembre</w:t>
-      </w:r>
-      <w:proofErr w:type="gramEnd"/>
-      <w:r>
-        <w:rPr>
-          <w:rFonts w:ascii="Arial" w:hAnsi="Arial" w:cs="Arial"/>
-        </w:rPr>
-        <w:t xml:space="preserve"> de 20</w:t>
+        <w:t>están practicando la revisión de nuestros estados financieros al 31 de Diciembre de 20</w:t>
       </w:r>
       <w:r>
         <w:rPr>
@@ -4112,7 +4006,7 @@
         <w:rPr>
           <w:rFonts w:ascii="Arial" w:hAnsi="Arial" w:cs="Arial"/>
         </w:rPr>
-        <w:t>ENTIDAD</w:t>
+        <w:t>Entidad XXXXXXX</w:t>
       </w:r>
     </w:p>
     <w:p>
@@ -4126,7 +4020,7 @@
         <w:rPr>
           <w:rFonts w:ascii="Arial" w:hAnsi="Arial" w:cs="Arial"/>
         </w:rPr>
-        <w:t>AUDITORIA DE ESTADOS FINANCIEROS</w:t>
+        <w:t>Auditoria de Estados Financieros</w:t>
       </w:r>
     </w:p>
     <w:p>
@@ -4140,13 +4034,7 @@
         <w:rPr>
           <w:rFonts w:ascii="Arial" w:hAnsi="Arial" w:cs="Arial"/>
         </w:rPr>
-        <w:t xml:space="preserve">DEL 01 DE </w:t>
-      </w:r>
-      <w:r>
-        <w:rPr>
-          <w:rFonts w:ascii="Arial" w:hAnsi="Arial" w:cs="Arial"/>
-        </w:rPr>
-        <w:t>ENERO AL 31 DE DICIEMBRE DE 2024</w:t>
+        <w:t>Del 01 de Enero al 31 de Diciembre de 2024</w:t>
       </w:r>
     </w:p>
     <w:p>
@@ -4301,21 +4189,7 @@
         <w:rPr>
           <w:rFonts w:ascii="Arial" w:hAnsi="Arial" w:cs="Arial"/>
         </w:rPr>
-        <w:t>5 Calle 8-</w:t>
-      </w:r>
-      <w:proofErr w:type="gramStart"/>
-      <w:r>
-        <w:rPr>
-          <w:rFonts w:ascii="Arial" w:hAnsi="Arial" w:cs="Arial"/>
-        </w:rPr>
-        <w:t>48  Zona</w:t>
-      </w:r>
-      <w:proofErr w:type="gramEnd"/>
-      <w:r>
-        <w:rPr>
-          <w:rFonts w:ascii="Arial" w:hAnsi="Arial" w:cs="Arial"/>
-        </w:rPr>
-        <w:t xml:space="preserve"> 15</w:t>
+        <w:t>5 Calle 8-48  Zona 15</w:t>
       </w:r>
     </w:p>
     <w:p>
@@ -4392,21 +4266,7 @@
         <w:rPr>
           <w:rFonts w:ascii="Arial" w:hAnsi="Arial" w:cs="Arial"/>
         </w:rPr>
-        <w:t xml:space="preserve">eros al 31 de </w:t>
-      </w:r>
-      <w:proofErr w:type="gramStart"/>
-      <w:r>
-        <w:rPr>
-          <w:rFonts w:ascii="Arial" w:hAnsi="Arial" w:cs="Arial"/>
-        </w:rPr>
-        <w:t>Diciembre</w:t>
-      </w:r>
-      <w:proofErr w:type="gramEnd"/>
-      <w:r>
-        <w:rPr>
-          <w:rFonts w:ascii="Arial" w:hAnsi="Arial" w:cs="Arial"/>
-        </w:rPr>
-        <w:t xml:space="preserve"> de 202</w:t>
+        <w:t>eros al 31 de Diciembre de 202</w:t>
       </w:r>
       <w:r>
         <w:rPr>
@@ -5095,147 +4955,21 @@
           <w:rFonts w:ascii="Arial" w:hAnsi="Arial" w:cs="Arial"/>
         </w:rPr>
       </w:pPr>
-    </w:p>
-    <w:p>
-      <w:pPr>
-        <w:jc w:val="center"/>
-        <w:rPr>
-          <w:rFonts w:ascii="Arial" w:hAnsi="Arial" w:cs="Arial"/>
-        </w:rPr>
-      </w:pPr>
       <w:r>
         <w:rPr>
           <w:noProof/>
         </w:rPr>
+        <w:lastRenderedPageBreak/>
         <mc:AlternateContent>
           <mc:Choice Requires="wps">
             <w:drawing>
-              <wp:anchor distT="0" distB="0" distL="114300" distR="114300" simplePos="0" relativeHeight="251665408" behindDoc="0" locked="0" layoutInCell="1" allowOverlap="1" wp14:anchorId="65765DA2" wp14:editId="5AD2D5F2">
+              <wp:anchor distT="0" distB="0" distL="114300" distR="114300" simplePos="0" relativeHeight="251654144" behindDoc="0" locked="0" layoutInCell="1" allowOverlap="1" wp14:anchorId="08F2FC94" wp14:editId="13D600CE">
                 <wp:simplePos x="0" y="0"/>
                 <wp:positionH relativeFrom="column">
-                  <wp:posOffset>144780</wp:posOffset>
+                  <wp:posOffset>4806978</wp:posOffset>
                 </wp:positionH>
                 <wp:positionV relativeFrom="paragraph">
-                  <wp:posOffset>-198120</wp:posOffset>
-                </wp:positionV>
-                <wp:extent cx="897255" cy="342900"/>
-                <wp:effectExtent l="5715" t="12065" r="11430" b="6985"/>
-                <wp:wrapNone/>
-                <wp:docPr id="9" name="Text Box 21"/>
-                <wp:cNvGraphicFramePr>
-                  <a:graphicFrameLocks xmlns:a="http://schemas.openxmlformats.org/drawingml/2006/main"/>
-                </wp:cNvGraphicFramePr>
-                <a:graphic xmlns:a="http://schemas.openxmlformats.org/drawingml/2006/main">
-                  <a:graphicData uri="http://schemas.microsoft.com/office/word/2010/wordprocessingShape">
-                    <wps:wsp>
-                      <wps:cNvSpPr txBox="1">
-                        <a:spLocks noChangeArrowheads="1"/>
-                      </wps:cNvSpPr>
-                      <wps:spPr bwMode="auto">
-                        <a:xfrm>
-                          <a:off x="0" y="0"/>
-                          <a:ext cx="897255" cy="342900"/>
-                        </a:xfrm>
-                        <a:prstGeom prst="rect">
-                          <a:avLst/>
-                        </a:prstGeom>
-                        <a:solidFill>
-                          <a:srgbClr val="FFFFFF"/>
-                        </a:solidFill>
-                        <a:ln w="9525">
-                          <a:solidFill>
-                            <a:srgbClr val="000000"/>
-                          </a:solidFill>
-                          <a:miter lim="800000"/>
-                          <a:headEnd/>
-                          <a:tailEnd/>
-                        </a:ln>
-                      </wps:spPr>
-                      <wps:txbx>
-                        <w:txbxContent>
-                          <w:p/>
-                        </w:txbxContent>
-                      </wps:txbx>
-                      <wps:bodyPr rot="0" vert="horz" wrap="square" lIns="91440" tIns="45720" rIns="91440" bIns="45720" anchor="t" anchorCtr="0" upright="1">
-                        <a:noAutofit/>
-                      </wps:bodyPr>
-                    </wps:wsp>
-                  </a:graphicData>
-                </a:graphic>
-                <wp14:sizeRelH relativeFrom="page">
-                  <wp14:pctWidth>0</wp14:pctWidth>
-                </wp14:sizeRelH>
-                <wp14:sizeRelV relativeFrom="page">
-                  <wp14:pctHeight>0</wp14:pctHeight>
-                </wp14:sizeRelV>
-              </wp:anchor>
-            </w:drawing>
-          </mc:Choice>
-          <mc:Fallback>
-            <w:pict>
-              <v:shape w14:anchorId="65765DA2" id="Text Box 21" o:spid="_x0000_s1034" type="#_x0000_t202" style="position:absolute;left:0;text-align:left;margin-left:11.4pt;margin-top:-15.6pt;width:70.65pt;height:27pt;z-index:251665408;visibility:visible;mso-wrap-style:square;mso-width-percent:0;mso-height-percent:0;mso-wrap-distance-left:9pt;mso-wrap-distance-top:0;mso-wrap-distance-right:9pt;mso-wrap-distance-bottom:0;mso-position-horizontal:absolute;mso-position-horizontal-relative:text;mso-position-vertical:absolute;mso-position-vertical-relative:text;mso-width-percent:0;mso-height-percent:0;mso-width-relative:page;mso-height-relative:page;v-text-anchor:top" o:gfxdata="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">
-                <v:textbox>
-                  <w:txbxContent>
-                    <w:p/>
-                  </w:txbxContent>
-                </v:textbox>
-              </v:shape>
-            </w:pict>
-          </mc:Fallback>
-        </mc:AlternateContent>
-      </w:r>
-    </w:p>
-    <w:p>
-      <w:pPr>
-        <w:jc w:val="center"/>
-        <w:rPr>
-          <w:rFonts w:ascii="Arial" w:hAnsi="Arial" w:cs="Arial"/>
-        </w:rPr>
-      </w:pPr>
-    </w:p>
-    <w:p>
-      <w:pPr>
-        <w:jc w:val="center"/>
-        <w:rPr>
-          <w:rFonts w:ascii="Arial" w:hAnsi="Arial" w:cs="Arial"/>
-        </w:rPr>
-      </w:pPr>
-    </w:p>
-    <w:p>
-      <w:pPr>
-        <w:jc w:val="center"/>
-        <w:rPr>
-          <w:rFonts w:ascii="Arial" w:hAnsi="Arial" w:cs="Arial"/>
-        </w:rPr>
-      </w:pPr>
-      <w:r>
-        <w:rPr>
-          <w:rFonts w:ascii="Arial" w:hAnsi="Arial" w:cs="Arial"/>
-        </w:rPr>
-        <w:t>ENTIDAD</w:t>
-      </w:r>
-    </w:p>
-    <w:p>
-      <w:pPr>
-        <w:jc w:val="center"/>
-        <w:rPr>
-          <w:rFonts w:ascii="Arial" w:hAnsi="Arial" w:cs="Arial"/>
-        </w:rPr>
-      </w:pPr>
-      <w:r>
-        <w:rPr>
-          <w:noProof/>
-        </w:rPr>
-        <mc:AlternateContent>
-          <mc:Choice Requires="wps">
-            <w:drawing>
-              <wp:anchor distT="0" distB="0" distL="114300" distR="114300" simplePos="0" relativeHeight="251654144" behindDoc="0" locked="0" layoutInCell="1" allowOverlap="1" wp14:anchorId="08F2FC94" wp14:editId="6C06793D">
-                <wp:simplePos x="0" y="0"/>
-                <wp:positionH relativeFrom="column">
-                  <wp:posOffset>4791075</wp:posOffset>
-                </wp:positionH>
-                <wp:positionV relativeFrom="paragraph">
-                  <wp:posOffset>-556260</wp:posOffset>
+                  <wp:posOffset>9608</wp:posOffset>
                 </wp:positionV>
                 <wp:extent cx="1038225" cy="342900"/>
                 <wp:effectExtent l="13335" t="12065" r="5715" b="6985"/>
@@ -5330,7 +5064,7 @@
           </mc:Choice>
           <mc:Fallback>
             <w:pict>
-              <v:shape w14:anchorId="08F2FC94" id="Text Box 9" o:spid="_x0000_s1035" type="#_x0000_t202" style="position:absolute;left:0;text-align:left;margin-left:377.25pt;margin-top:-43.8pt;width:81.75pt;height:27pt;z-index:251654144;visibility:visible;mso-wrap-style:square;mso-width-percent:0;mso-height-percent:0;mso-wrap-distance-left:9pt;mso-wrap-distance-top:0;mso-wrap-distance-right:9pt;mso-wrap-distance-bottom:0;mso-position-horizontal:absolute;mso-position-horizontal-relative:text;mso-position-vertical:absolute;mso-position-vertical-relative:text;mso-width-percent:0;mso-height-percent:0;mso-width-relative:page;mso-height-relative:page;v-text-anchor:top" o:gfxdata="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" filled="f" fillcolor="yellow">
+              <v:shape w14:anchorId="08F2FC94" id="Text Box 9" o:spid="_x0000_s1034" type="#_x0000_t202" style="position:absolute;margin-left:378.5pt;margin-top:.75pt;width:81.75pt;height:27pt;z-index:251654144;visibility:visible;mso-wrap-style:square;mso-width-percent:0;mso-height-percent:0;mso-wrap-distance-left:9pt;mso-wrap-distance-top:0;mso-wrap-distance-right:9pt;mso-wrap-distance-bottom:0;mso-position-horizontal:absolute;mso-position-horizontal-relative:text;mso-position-vertical:absolute;mso-position-vertical-relative:text;mso-width-percent:0;mso-height-percent:0;mso-width-relative:page;mso-height-relative:page;v-text-anchor:top" o:gfxdata="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" filled="f" fillcolor="yellow">
                 <v:textbox>
                   <w:txbxContent>
                     <w:p>
@@ -5374,9 +5108,84 @@
       </w:r>
       <w:r>
         <w:rPr>
-          <w:rFonts w:ascii="Arial" w:hAnsi="Arial" w:cs="Arial"/>
-        </w:rPr>
-        <w:t>AUDITORIA DE ESTADOS FINANCIEROS</w:t>
+          <w:noProof/>
+        </w:rPr>
+        <mc:AlternateContent>
+          <mc:Choice Requires="wps">
+            <w:drawing>
+              <wp:anchor distT="0" distB="0" distL="114300" distR="114300" simplePos="0" relativeHeight="251665408" behindDoc="0" locked="0" layoutInCell="1" allowOverlap="1" wp14:anchorId="65765DA2" wp14:editId="5AD2D5F2">
+                <wp:simplePos x="0" y="0"/>
+                <wp:positionH relativeFrom="column">
+                  <wp:posOffset>144780</wp:posOffset>
+                </wp:positionH>
+                <wp:positionV relativeFrom="paragraph">
+                  <wp:posOffset>-198120</wp:posOffset>
+                </wp:positionV>
+                <wp:extent cx="897255" cy="342900"/>
+                <wp:effectExtent l="5715" t="12065" r="11430" b="6985"/>
+                <wp:wrapNone/>
+                <wp:docPr id="9" name="Text Box 21"/>
+                <wp:cNvGraphicFramePr>
+                  <a:graphicFrameLocks xmlns:a="http://schemas.openxmlformats.org/drawingml/2006/main"/>
+                </wp:cNvGraphicFramePr>
+                <a:graphic xmlns:a="http://schemas.openxmlformats.org/drawingml/2006/main">
+                  <a:graphicData uri="http://schemas.microsoft.com/office/word/2010/wordprocessingShape">
+                    <wps:wsp>
+                      <wps:cNvSpPr txBox="1">
+                        <a:spLocks noChangeArrowheads="1"/>
+                      </wps:cNvSpPr>
+                      <wps:spPr bwMode="auto">
+                        <a:xfrm>
+                          <a:off x="0" y="0"/>
+                          <a:ext cx="897255" cy="342900"/>
+                        </a:xfrm>
+                        <a:prstGeom prst="rect">
+                          <a:avLst/>
+                        </a:prstGeom>
+                        <a:solidFill>
+                          <a:srgbClr val="FFFFFF"/>
+                        </a:solidFill>
+                        <a:ln w="9525">
+                          <a:solidFill>
+                            <a:srgbClr val="000000"/>
+                          </a:solidFill>
+                          <a:miter lim="800000"/>
+                          <a:headEnd/>
+                          <a:tailEnd/>
+                        </a:ln>
+                      </wps:spPr>
+                      <wps:txbx>
+                        <w:txbxContent>
+                          <w:p/>
+                        </w:txbxContent>
+                      </wps:txbx>
+                      <wps:bodyPr rot="0" vert="horz" wrap="square" lIns="91440" tIns="45720" rIns="91440" bIns="45720" anchor="t" anchorCtr="0" upright="1">
+                        <a:noAutofit/>
+                      </wps:bodyPr>
+                    </wps:wsp>
+                  </a:graphicData>
+                </a:graphic>
+                <wp14:sizeRelH relativeFrom="page">
+                  <wp14:pctWidth>0</wp14:pctWidth>
+                </wp14:sizeRelH>
+                <wp14:sizeRelV relativeFrom="page">
+                  <wp14:pctHeight>0</wp14:pctHeight>
+                </wp14:sizeRelV>
+              </wp:anchor>
+            </w:drawing>
+          </mc:Choice>
+          <mc:Fallback>
+            <w:pict>
+              <v:shape w14:anchorId="65765DA2" id="Text Box 21" o:spid="_x0000_s1035" type="#_x0000_t202" style="position:absolute;margin-left:11.4pt;margin-top:-15.6pt;width:70.65pt;height:27pt;z-index:251665408;visibility:visible;mso-wrap-style:square;mso-width-percent:0;mso-height-percent:0;mso-wrap-distance-left:9pt;mso-wrap-distance-top:0;mso-wrap-distance-right:9pt;mso-wrap-distance-bottom:0;mso-position-horizontal:absolute;mso-position-horizontal-relative:text;mso-position-vertical:absolute;mso-position-vertical-relative:text;mso-width-percent:0;mso-height-percent:0;mso-width-relative:page;mso-height-relative:page;v-text-anchor:top" o:gfxdata="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">
+                <v:textbox>
+                  <w:txbxContent>
+                    <w:p/>
+                  </w:txbxContent>
+                </v:textbox>
+              </v:shape>
+            </w:pict>
+          </mc:Fallback>
+        </mc:AlternateContent>
       </w:r>
     </w:p>
     <w:p>
@@ -5386,23 +5195,55 @@
           <w:rFonts w:ascii="Arial" w:hAnsi="Arial" w:cs="Arial"/>
         </w:rPr>
       </w:pPr>
-      <w:r>
-        <w:rPr>
-          <w:rFonts w:ascii="Arial" w:hAnsi="Arial" w:cs="Arial"/>
-        </w:rPr>
-        <w:t xml:space="preserve">DEL 01 DE </w:t>
-      </w:r>
-      <w:r>
-        <w:rPr>
-          <w:rFonts w:ascii="Arial" w:hAnsi="Arial" w:cs="Arial"/>
-        </w:rPr>
-        <w:t xml:space="preserve">ENERO AL 31 DE </w:t>
-      </w:r>
-      <w:r>
-        <w:rPr>
-          <w:rFonts w:ascii="Arial" w:hAnsi="Arial" w:cs="Arial"/>
-        </w:rPr>
-        <w:t>DICIEMBRE DE 2024</w:t>
+    </w:p>
+    <w:p>
+      <w:pPr>
+        <w:jc w:val="center"/>
+        <w:rPr>
+          <w:rFonts w:ascii="Arial" w:hAnsi="Arial" w:cs="Arial"/>
+        </w:rPr>
+      </w:pPr>
+    </w:p>
+    <w:p>
+      <w:pPr>
+        <w:jc w:val="center"/>
+        <w:rPr>
+          <w:rFonts w:ascii="Arial" w:hAnsi="Arial" w:cs="Arial"/>
+        </w:rPr>
+      </w:pPr>
+      <w:r>
+        <w:rPr>
+          <w:rFonts w:ascii="Arial" w:hAnsi="Arial" w:cs="Arial"/>
+        </w:rPr>
+        <w:t>Entidad XXXXXXX</w:t>
+      </w:r>
+    </w:p>
+    <w:p>
+      <w:pPr>
+        <w:jc w:val="center"/>
+        <w:rPr>
+          <w:rFonts w:ascii="Arial" w:hAnsi="Arial" w:cs="Arial"/>
+        </w:rPr>
+      </w:pPr>
+      <w:r>
+        <w:rPr>
+          <w:rFonts w:ascii="Arial" w:hAnsi="Arial" w:cs="Arial"/>
+        </w:rPr>
+        <w:t>Auditoria de Estados Financieros</w:t>
+      </w:r>
+    </w:p>
+    <w:p>
+      <w:pPr>
+        <w:jc w:val="center"/>
+        <w:rPr>
+          <w:rFonts w:ascii="Arial" w:hAnsi="Arial" w:cs="Arial"/>
+        </w:rPr>
+      </w:pPr>
+      <w:r>
+        <w:rPr>
+          <w:rFonts w:ascii="Arial" w:hAnsi="Arial" w:cs="Arial"/>
+        </w:rPr>
+        <w:t>Del 01 de Enero al 31 de Diciembre de 2024</w:t>
       </w:r>
     </w:p>
     <w:p>
@@ -5562,21 +5403,7 @@
         <w:rPr>
           <w:rFonts w:ascii="Arial" w:hAnsi="Arial" w:cs="Arial"/>
         </w:rPr>
-        <w:t>30 Calle 4-</w:t>
-      </w:r>
-      <w:proofErr w:type="gramStart"/>
-      <w:r>
-        <w:rPr>
-          <w:rFonts w:ascii="Arial" w:hAnsi="Arial" w:cs="Arial"/>
-        </w:rPr>
-        <w:t>35  Zona</w:t>
-      </w:r>
-      <w:proofErr w:type="gramEnd"/>
-      <w:r>
-        <w:rPr>
-          <w:rFonts w:ascii="Arial" w:hAnsi="Arial" w:cs="Arial"/>
-        </w:rPr>
-        <w:t xml:space="preserve"> 3</w:t>
+        <w:t>30 Calle 4-35  Zona 3</w:t>
       </w:r>
     </w:p>
     <w:p>
@@ -5659,21 +5486,7 @@
         <w:rPr>
           <w:rFonts w:ascii="Arial" w:hAnsi="Arial" w:cs="Arial"/>
         </w:rPr>
-        <w:t xml:space="preserve">eros al 31 de </w:t>
-      </w:r>
-      <w:proofErr w:type="gramStart"/>
-      <w:r>
-        <w:rPr>
-          <w:rFonts w:ascii="Arial" w:hAnsi="Arial" w:cs="Arial"/>
-        </w:rPr>
-        <w:t>Diciembre</w:t>
-      </w:r>
-      <w:proofErr w:type="gramEnd"/>
-      <w:r>
-        <w:rPr>
-          <w:rFonts w:ascii="Arial" w:hAnsi="Arial" w:cs="Arial"/>
-        </w:rPr>
-        <w:t xml:space="preserve"> de 202X</w:t>
+        <w:t>eros al 31 de Diciembre de 202X</w:t>
       </w:r>
       <w:r>
         <w:rPr>
@@ -6295,6 +6108,7 @@
         <w:rPr>
           <w:noProof/>
         </w:rPr>
+        <w:lastRenderedPageBreak/>
         <mc:AlternateContent>
           <mc:Choice Requires="wps">
             <w:drawing>
@@ -6542,7 +6356,7 @@
         <w:rPr>
           <w:rFonts w:ascii="Arial" w:hAnsi="Arial" w:cs="Arial"/>
         </w:rPr>
-        <w:t>ENTIDAD</w:t>
+        <w:t>Entidad XXXXXXX</w:t>
       </w:r>
     </w:p>
     <w:p>
@@ -6556,7 +6370,7 @@
         <w:rPr>
           <w:rFonts w:ascii="Arial" w:hAnsi="Arial" w:cs="Arial"/>
         </w:rPr>
-        <w:t>AUDITORIA DE ESTADOS FINANCIEROS</w:t>
+        <w:t>Auditoria de Estados Financieros</w:t>
       </w:r>
     </w:p>
     <w:p>
@@ -6570,13 +6384,7 @@
         <w:rPr>
           <w:rFonts w:ascii="Arial" w:hAnsi="Arial" w:cs="Arial"/>
         </w:rPr>
-        <w:t xml:space="preserve">DEL 01 DE </w:t>
-      </w:r>
-      <w:r>
-        <w:rPr>
-          <w:rFonts w:ascii="Arial" w:hAnsi="Arial" w:cs="Arial"/>
-        </w:rPr>
-        <w:t>ENERO AL 31 DE DICIEMBRE DE 2024</w:t>
+        <w:t>Del 01 de Enero al 31 de Diciembre de 2024</w:t>
       </w:r>
     </w:p>
     <w:p>
@@ -6741,21 +6549,7 @@
         <w:rPr>
           <w:rFonts w:ascii="Arial" w:hAnsi="Arial" w:cs="Arial"/>
         </w:rPr>
-        <w:t>20 Calle 5-</w:t>
-      </w:r>
-      <w:proofErr w:type="gramStart"/>
-      <w:r>
-        <w:rPr>
-          <w:rFonts w:ascii="Arial" w:hAnsi="Arial" w:cs="Arial"/>
-        </w:rPr>
-        <w:t>50  Zona</w:t>
-      </w:r>
-      <w:proofErr w:type="gramEnd"/>
-      <w:r>
-        <w:rPr>
-          <w:rFonts w:ascii="Arial" w:hAnsi="Arial" w:cs="Arial"/>
-        </w:rPr>
-        <w:t xml:space="preserve"> 1</w:t>
+        <w:t>20 Calle 5-50  Zona 1</w:t>
       </w:r>
     </w:p>
     <w:p>
@@ -6819,21 +6613,7 @@
         <w:rPr>
           <w:rFonts w:ascii="Arial" w:hAnsi="Arial" w:cs="Arial"/>
         </w:rPr>
-        <w:t xml:space="preserve">están practicando la revisión de nuestros estados financieros al 31 de </w:t>
-      </w:r>
-      <w:proofErr w:type="gramStart"/>
-      <w:r>
-        <w:rPr>
-          <w:rFonts w:ascii="Arial" w:hAnsi="Arial" w:cs="Arial"/>
-        </w:rPr>
-        <w:t>Diciembre</w:t>
-      </w:r>
-      <w:proofErr w:type="gramEnd"/>
-      <w:r>
-        <w:rPr>
-          <w:rFonts w:ascii="Arial" w:hAnsi="Arial" w:cs="Arial"/>
-        </w:rPr>
-        <w:t xml:space="preserve"> de </w:t>
+        <w:t xml:space="preserve">están practicando la revisión de nuestros estados financieros al 31 de Diciembre de </w:t>
       </w:r>
       <w:r>
         <w:rPr>
@@ -7560,127 +7340,17 @@
         <w:rPr>
           <w:noProof/>
         </w:rPr>
+        <w:lastRenderedPageBreak/>
         <mc:AlternateContent>
           <mc:Choice Requires="wps">
             <w:drawing>
-              <wp:anchor distT="0" distB="0" distL="114300" distR="114300" simplePos="0" relativeHeight="251667456" behindDoc="0" locked="0" layoutInCell="1" allowOverlap="1" wp14:anchorId="041A9030" wp14:editId="04B4BFD6">
+              <wp:anchor distT="0" distB="0" distL="114300" distR="114300" simplePos="0" relativeHeight="251658240" behindDoc="0" locked="0" layoutInCell="1" allowOverlap="1" wp14:anchorId="0A1A21A9" wp14:editId="48F9B88C">
                 <wp:simplePos x="0" y="0"/>
                 <wp:positionH relativeFrom="column">
-                  <wp:posOffset>-255270</wp:posOffset>
+                  <wp:posOffset>4742870</wp:posOffset>
                 </wp:positionH>
                 <wp:positionV relativeFrom="paragraph">
-                  <wp:posOffset>-213995</wp:posOffset>
-                </wp:positionV>
-                <wp:extent cx="897255" cy="342900"/>
-                <wp:effectExtent l="5715" t="9525" r="11430" b="9525"/>
-                <wp:wrapNone/>
-                <wp:docPr id="3" name="Text Box 23"/>
-                <wp:cNvGraphicFramePr>
-                  <a:graphicFrameLocks xmlns:a="http://schemas.openxmlformats.org/drawingml/2006/main"/>
-                </wp:cNvGraphicFramePr>
-                <a:graphic xmlns:a="http://schemas.openxmlformats.org/drawingml/2006/main">
-                  <a:graphicData uri="http://schemas.microsoft.com/office/word/2010/wordprocessingShape">
-                    <wps:wsp>
-                      <wps:cNvSpPr txBox="1">
-                        <a:spLocks noChangeArrowheads="1"/>
-                      </wps:cNvSpPr>
-                      <wps:spPr bwMode="auto">
-                        <a:xfrm>
-                          <a:off x="0" y="0"/>
-                          <a:ext cx="897255" cy="342900"/>
-                        </a:xfrm>
-                        <a:prstGeom prst="rect">
-                          <a:avLst/>
-                        </a:prstGeom>
-                        <a:solidFill>
-                          <a:srgbClr val="FFFFFF"/>
-                        </a:solidFill>
-                        <a:ln w="9525">
-                          <a:solidFill>
-                            <a:srgbClr val="000000"/>
-                          </a:solidFill>
-                          <a:miter lim="800000"/>
-                          <a:headEnd/>
-                          <a:tailEnd/>
-                        </a:ln>
-                      </wps:spPr>
-                      <wps:txbx>
-                        <w:txbxContent>
-                          <w:p/>
-                        </w:txbxContent>
-                      </wps:txbx>
-                      <wps:bodyPr rot="0" vert="horz" wrap="square" lIns="91440" tIns="45720" rIns="91440" bIns="45720" anchor="t" anchorCtr="0" upright="1">
-                        <a:noAutofit/>
-                      </wps:bodyPr>
-                    </wps:wsp>
-                  </a:graphicData>
-                </a:graphic>
-                <wp14:sizeRelH relativeFrom="page">
-                  <wp14:pctWidth>0</wp14:pctWidth>
-                </wp14:sizeRelH>
-                <wp14:sizeRelV relativeFrom="page">
-                  <wp14:pctHeight>0</wp14:pctHeight>
-                </wp14:sizeRelV>
-              </wp:anchor>
-            </w:drawing>
-          </mc:Choice>
-          <mc:Fallback>
-            <w:pict>
-              <v:shape w14:anchorId="041A9030" id="Text Box 23" o:spid="_x0000_s1038" type="#_x0000_t202" style="position:absolute;left:0;text-align:left;margin-left:-20.1pt;margin-top:-16.85pt;width:70.65pt;height:27pt;z-index:251667456;visibility:visible;mso-wrap-style:square;mso-width-percent:0;mso-height-percent:0;mso-wrap-distance-left:9pt;mso-wrap-distance-top:0;mso-wrap-distance-right:9pt;mso-wrap-distance-bottom:0;mso-position-horizontal:absolute;mso-position-horizontal-relative:text;mso-position-vertical:absolute;mso-position-vertical-relative:text;mso-width-percent:0;mso-height-percent:0;mso-width-relative:page;mso-height-relative:page;v-text-anchor:top" o:gfxdata="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">
-                <v:textbox>
-                  <w:txbxContent>
-                    <w:p/>
-                  </w:txbxContent>
-                </v:textbox>
-              </v:shape>
-            </w:pict>
-          </mc:Fallback>
-        </mc:AlternateContent>
-      </w:r>
-    </w:p>
-    <w:p>
-      <w:pPr>
-        <w:jc w:val="center"/>
-        <w:rPr>
-          <w:rFonts w:ascii="Arial" w:hAnsi="Arial" w:cs="Arial"/>
-        </w:rPr>
-      </w:pPr>
-    </w:p>
-    <w:p>
-      <w:pPr>
-        <w:jc w:val="center"/>
-        <w:rPr>
-          <w:rFonts w:ascii="Arial" w:hAnsi="Arial" w:cs="Arial"/>
-        </w:rPr>
-      </w:pPr>
-      <w:r>
-        <w:rPr>
-          <w:rFonts w:ascii="Arial" w:hAnsi="Arial" w:cs="Arial"/>
-        </w:rPr>
-        <w:t>ENTIDAD</w:t>
-      </w:r>
-    </w:p>
-    <w:p>
-      <w:pPr>
-        <w:jc w:val="center"/>
-        <w:rPr>
-          <w:rFonts w:ascii="Arial" w:hAnsi="Arial" w:cs="Arial"/>
-        </w:rPr>
-      </w:pPr>
-      <w:r>
-        <w:rPr>
-          <w:noProof/>
-        </w:rPr>
-        <mc:AlternateContent>
-          <mc:Choice Requires="wps">
-            <w:drawing>
-              <wp:anchor distT="0" distB="0" distL="114300" distR="114300" simplePos="0" relativeHeight="251658240" behindDoc="0" locked="0" layoutInCell="1" allowOverlap="1" wp14:anchorId="0A1A21A9" wp14:editId="3AC3A3D5">
-                <wp:simplePos x="0" y="0"/>
-                <wp:positionH relativeFrom="column">
-                  <wp:posOffset>4711065</wp:posOffset>
-                </wp:positionH>
-                <wp:positionV relativeFrom="paragraph">
-                  <wp:posOffset>-556260</wp:posOffset>
+                  <wp:posOffset>-245165</wp:posOffset>
                 </wp:positionV>
                 <wp:extent cx="1118235" cy="342900"/>
                 <wp:effectExtent l="9525" t="8255" r="5715" b="10795"/>
@@ -7775,7 +7445,7 @@
           </mc:Choice>
           <mc:Fallback>
             <w:pict>
-              <v:shape w14:anchorId="0A1A21A9" id="Text Box 13" o:spid="_x0000_s1039" type="#_x0000_t202" style="position:absolute;left:0;text-align:left;margin-left:370.95pt;margin-top:-43.8pt;width:88.05pt;height:27pt;z-index:251658240;visibility:visible;mso-wrap-style:square;mso-width-percent:0;mso-height-percent:0;mso-wrap-distance-left:9pt;mso-wrap-distance-top:0;mso-wrap-distance-right:9pt;mso-wrap-distance-bottom:0;mso-position-horizontal:absolute;mso-position-horizontal-relative:text;mso-position-vertical:absolute;mso-position-vertical-relative:text;mso-width-percent:0;mso-height-percent:0;mso-width-relative:page;mso-height-relative:page;v-text-anchor:top" o:gfxdata="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" filled="f" fillcolor="yellow">
+              <v:shape w14:anchorId="0A1A21A9" id="Text Box 13" o:spid="_x0000_s1038" type="#_x0000_t202" style="position:absolute;left:0;text-align:left;margin-left:373.45pt;margin-top:-19.3pt;width:88.05pt;height:27pt;z-index:251658240;visibility:visible;mso-wrap-style:square;mso-width-percent:0;mso-height-percent:0;mso-wrap-distance-left:9pt;mso-wrap-distance-top:0;mso-wrap-distance-right:9pt;mso-wrap-distance-bottom:0;mso-position-horizontal:absolute;mso-position-horizontal-relative:text;mso-position-vertical:absolute;mso-position-vertical-relative:text;mso-width-percent:0;mso-height-percent:0;mso-width-relative:page;mso-height-relative:page;v-text-anchor:top" o:gfxdata="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" filled="f" fillcolor="yellow">
                 <v:textbox>
                   <w:txbxContent>
                     <w:p>
@@ -7819,9 +7489,84 @@
       </w:r>
       <w:r>
         <w:rPr>
-          <w:rFonts w:ascii="Arial" w:hAnsi="Arial" w:cs="Arial"/>
-        </w:rPr>
-        <w:t>AUDITORIA DE ESTADOS FINANCIEROS</w:t>
+          <w:noProof/>
+        </w:rPr>
+        <mc:AlternateContent>
+          <mc:Choice Requires="wps">
+            <w:drawing>
+              <wp:anchor distT="0" distB="0" distL="114300" distR="114300" simplePos="0" relativeHeight="251667456" behindDoc="0" locked="0" layoutInCell="1" allowOverlap="1" wp14:anchorId="041A9030" wp14:editId="04B4BFD6">
+                <wp:simplePos x="0" y="0"/>
+                <wp:positionH relativeFrom="column">
+                  <wp:posOffset>-255270</wp:posOffset>
+                </wp:positionH>
+                <wp:positionV relativeFrom="paragraph">
+                  <wp:posOffset>-213995</wp:posOffset>
+                </wp:positionV>
+                <wp:extent cx="897255" cy="342900"/>
+                <wp:effectExtent l="5715" t="9525" r="11430" b="9525"/>
+                <wp:wrapNone/>
+                <wp:docPr id="3" name="Text Box 23"/>
+                <wp:cNvGraphicFramePr>
+                  <a:graphicFrameLocks xmlns:a="http://schemas.openxmlformats.org/drawingml/2006/main"/>
+                </wp:cNvGraphicFramePr>
+                <a:graphic xmlns:a="http://schemas.openxmlformats.org/drawingml/2006/main">
+                  <a:graphicData uri="http://schemas.microsoft.com/office/word/2010/wordprocessingShape">
+                    <wps:wsp>
+                      <wps:cNvSpPr txBox="1">
+                        <a:spLocks noChangeArrowheads="1"/>
+                      </wps:cNvSpPr>
+                      <wps:spPr bwMode="auto">
+                        <a:xfrm>
+                          <a:off x="0" y="0"/>
+                          <a:ext cx="897255" cy="342900"/>
+                        </a:xfrm>
+                        <a:prstGeom prst="rect">
+                          <a:avLst/>
+                        </a:prstGeom>
+                        <a:solidFill>
+                          <a:srgbClr val="FFFFFF"/>
+                        </a:solidFill>
+                        <a:ln w="9525">
+                          <a:solidFill>
+                            <a:srgbClr val="000000"/>
+                          </a:solidFill>
+                          <a:miter lim="800000"/>
+                          <a:headEnd/>
+                          <a:tailEnd/>
+                        </a:ln>
+                      </wps:spPr>
+                      <wps:txbx>
+                        <w:txbxContent>
+                          <w:p/>
+                        </w:txbxContent>
+                      </wps:txbx>
+                      <wps:bodyPr rot="0" vert="horz" wrap="square" lIns="91440" tIns="45720" rIns="91440" bIns="45720" anchor="t" anchorCtr="0" upright="1">
+                        <a:noAutofit/>
+                      </wps:bodyPr>
+                    </wps:wsp>
+                  </a:graphicData>
+                </a:graphic>
+                <wp14:sizeRelH relativeFrom="page">
+                  <wp14:pctWidth>0</wp14:pctWidth>
+                </wp14:sizeRelH>
+                <wp14:sizeRelV relativeFrom="page">
+                  <wp14:pctHeight>0</wp14:pctHeight>
+                </wp14:sizeRelV>
+              </wp:anchor>
+            </w:drawing>
+          </mc:Choice>
+          <mc:Fallback>
+            <w:pict>
+              <v:shape w14:anchorId="041A9030" id="Text Box 23" o:spid="_x0000_s1039" type="#_x0000_t202" style="position:absolute;left:0;text-align:left;margin-left:-20.1pt;margin-top:-16.85pt;width:70.65pt;height:27pt;z-index:251667456;visibility:visible;mso-wrap-style:square;mso-width-percent:0;mso-height-percent:0;mso-wrap-distance-left:9pt;mso-wrap-distance-top:0;mso-wrap-distance-right:9pt;mso-wrap-distance-bottom:0;mso-position-horizontal:absolute;mso-position-horizontal-relative:text;mso-position-vertical:absolute;mso-position-vertical-relative:text;mso-width-percent:0;mso-height-percent:0;mso-width-relative:page;mso-height-relative:page;v-text-anchor:top" o:gfxdata="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">
+                <v:textbox>
+                  <w:txbxContent>
+                    <w:p/>
+                  </w:txbxContent>
+                </v:textbox>
+              </v:shape>
+            </w:pict>
+          </mc:Fallback>
+        </mc:AlternateContent>
       </w:r>
     </w:p>
     <w:p>
@@ -7831,17 +7576,47 @@
           <w:rFonts w:ascii="Arial" w:hAnsi="Arial" w:cs="Arial"/>
         </w:rPr>
       </w:pPr>
-      <w:r>
-        <w:rPr>
-          <w:rFonts w:ascii="Arial" w:hAnsi="Arial" w:cs="Arial"/>
-        </w:rPr>
-        <w:t xml:space="preserve">DEL 01 DE </w:t>
-      </w:r>
-      <w:r>
-        <w:rPr>
-          <w:rFonts w:ascii="Arial" w:hAnsi="Arial" w:cs="Arial"/>
-        </w:rPr>
-        <w:t>ENERO AL 31 DE DICIEMBRE DE 2024</w:t>
+    </w:p>
+    <w:p>
+      <w:pPr>
+        <w:jc w:val="center"/>
+        <w:rPr>
+          <w:rFonts w:ascii="Arial" w:hAnsi="Arial" w:cs="Arial"/>
+        </w:rPr>
+      </w:pPr>
+      <w:r>
+        <w:rPr>
+          <w:rFonts w:ascii="Arial" w:hAnsi="Arial" w:cs="Arial"/>
+        </w:rPr>
+        <w:t>Entidad XXXXXXX</w:t>
+      </w:r>
+    </w:p>
+    <w:p>
+      <w:pPr>
+        <w:jc w:val="center"/>
+        <w:rPr>
+          <w:rFonts w:ascii="Arial" w:hAnsi="Arial" w:cs="Arial"/>
+        </w:rPr>
+      </w:pPr>
+      <w:r>
+        <w:rPr>
+          <w:rFonts w:ascii="Arial" w:hAnsi="Arial" w:cs="Arial"/>
+        </w:rPr>
+        <w:t>Auditoria de Estados Financieros</w:t>
+      </w:r>
+    </w:p>
+    <w:p>
+      <w:pPr>
+        <w:jc w:val="center"/>
+        <w:rPr>
+          <w:rFonts w:ascii="Arial" w:hAnsi="Arial" w:cs="Arial"/>
+        </w:rPr>
+      </w:pPr>
+      <w:r>
+        <w:rPr>
+          <w:rFonts w:ascii="Arial" w:hAnsi="Arial" w:cs="Arial"/>
+        </w:rPr>
+        <w:t>Del 01 de Enero al 31 de Diciembre de 2024</w:t>
       </w:r>
     </w:p>
     <w:p>
@@ -7971,21 +7746,7 @@
         <w:rPr>
           <w:rFonts w:ascii="Arial" w:hAnsi="Arial" w:cs="Arial"/>
         </w:rPr>
-        <w:t>50 Calle 1-</w:t>
-      </w:r>
-      <w:proofErr w:type="gramStart"/>
-      <w:r>
-        <w:rPr>
-          <w:rFonts w:ascii="Arial" w:hAnsi="Arial" w:cs="Arial"/>
-        </w:rPr>
-        <w:t>15  Zona</w:t>
-      </w:r>
-      <w:proofErr w:type="gramEnd"/>
-      <w:r>
-        <w:rPr>
-          <w:rFonts w:ascii="Arial" w:hAnsi="Arial" w:cs="Arial"/>
-        </w:rPr>
-        <w:t xml:space="preserve"> 12</w:t>
+        <w:t>50 Calle 1-15  Zona 12</w:t>
       </w:r>
     </w:p>
     <w:p>
@@ -8074,21 +7835,7 @@
         <w:rPr>
           <w:rFonts w:ascii="Arial" w:hAnsi="Arial" w:cs="Arial"/>
         </w:rPr>
-        <w:t xml:space="preserve">ieros al 31 de </w:t>
-      </w:r>
-      <w:proofErr w:type="gramStart"/>
-      <w:r>
-        <w:rPr>
-          <w:rFonts w:ascii="Arial" w:hAnsi="Arial" w:cs="Arial"/>
-        </w:rPr>
-        <w:t>Diciembre</w:t>
-      </w:r>
-      <w:proofErr w:type="gramEnd"/>
-      <w:r>
-        <w:rPr>
-          <w:rFonts w:ascii="Arial" w:hAnsi="Arial" w:cs="Arial"/>
-        </w:rPr>
-        <w:t xml:space="preserve"> de 202</w:t>
+        <w:t>ieros al 31 de Diciembre de 202</w:t>
       </w:r>
       <w:r>
         <w:rPr>
@@ -9057,7 +8804,7 @@
   <w:style w:type="paragraph" w:default="1" w:styleId="Normal">
     <w:name w:val="Normal"/>
     <w:qFormat/>
-    <w:rsid w:val="00482163"/>
+    <w:rsid w:val="00EB5D28"/>
     <w:rPr>
       <w:sz w:val="24"/>
       <w:szCs w:val="24"/>

</xml_diff>